<commit_message>
Mod 3 activity update
</commit_message>
<xml_diff>
--- a/Module 3/Activity/AVanraden_Module3Activity_05272019.docx
+++ b/Module 3/Activity/AVanraden_Module3Activity_05272019.docx
@@ -11,42 +11,16 @@
           <w:rPr>
             <w:rStyle w:val="Hyperlink"/>
           </w:rPr>
-          <w:t>http://sotd.u</w:t>
-        </w:r>
-        <w:r>
-          <w:rPr>
-            <w:rStyle w:val="Hyperlink"/>
-          </w:rPr>
-          <w:t>s</w:t>
-        </w:r>
-        <w:r>
-          <w:rPr>
-            <w:rStyle w:val="Hyperlink"/>
-          </w:rPr>
-          <w:t>/austinvanraden/CIS4655C</w:t>
-        </w:r>
-        <w:r>
-          <w:rPr>
-            <w:rStyle w:val="Hyperlink"/>
-          </w:rPr>
-          <w:t>-</w:t>
-        </w:r>
-        <w:r>
-          <w:rPr>
-            <w:rStyle w:val="Hyperlink"/>
-          </w:rPr>
-          <w:t>W</w:t>
-        </w:r>
-        <w:r>
-          <w:rPr>
-            <w:rStyle w:val="Hyperlink"/>
-          </w:rPr>
-          <w:t>ebDev/Module%202/Activity/mod1_ex1.html</w:t>
+          <w:t>http://sotd.us/austinvanraden/CIS4655C-WebDev/Module%203/Activity/Mod3Activity.html</w:t>
         </w:r>
       </w:hyperlink>
     </w:p>
-    <w:p/>
     <w:p>
+      <w:pPr>
+        <w:rPr>
+          <w:rStyle w:val="Hyperlink"/>
+        </w:rPr>
+      </w:pPr>
       <w:proofErr w:type="spellStart"/>
       <w:r>
         <w:t>Github</w:t>
@@ -60,26 +34,402 @@
           <w:rPr>
             <w:rStyle w:val="Hyperlink"/>
           </w:rPr>
-          <w:t>https://github.com/AustinVanStroodleBerry/CIS4655C-WebDev/blob/master/Module%202/Activity/m</w:t>
-        </w:r>
-        <w:bookmarkStart w:id="0" w:name="_GoBack"/>
-        <w:bookmarkEnd w:id="0"/>
-        <w:r>
-          <w:rPr>
-            <w:rStyle w:val="Hyperlink"/>
-          </w:rPr>
-          <w:t>o</w:t>
-        </w:r>
-        <w:r>
-          <w:rPr>
-            <w:rStyle w:val="Hyperlink"/>
-          </w:rPr>
-          <w:t>d1_ex1.html</w:t>
+          <w:t>https://github.com/AustinVanStroodleBerry/CIS4655C-WebDev/tree/master/Module%203/Activity</w:t>
         </w:r>
       </w:hyperlink>
     </w:p>
+    <w:p>
+      <w:pPr>
+        <w:rPr>
+          <w:rStyle w:val="Hyperlink"/>
+        </w:rPr>
+      </w:pPr>
+    </w:p>
+    <w:p>
+      <w:pPr>
+        <w:jc w:val="center"/>
+      </w:pPr>
+      <w:r>
+        <w:t>Here is the webpage</w:t>
+      </w:r>
+    </w:p>
+    <w:p>
+      <w:r>
+        <w:rPr>
+          <w:noProof/>
+        </w:rPr>
+        <w:drawing>
+          <wp:anchor distT="0" distB="0" distL="114300" distR="114300" simplePos="0" relativeHeight="251658240" behindDoc="1" locked="0" layoutInCell="1" allowOverlap="1" wp14:anchorId="6C649E3D" wp14:editId="4B19D369">
+            <wp:simplePos x="0" y="0"/>
+            <wp:positionH relativeFrom="margin">
+              <wp:posOffset>7951</wp:posOffset>
+            </wp:positionH>
+            <wp:positionV relativeFrom="paragraph">
+              <wp:posOffset>986762</wp:posOffset>
+            </wp:positionV>
+            <wp:extent cx="5943600" cy="2896870"/>
+            <wp:effectExtent l="0" t="0" r="0" b="0"/>
+            <wp:wrapNone/>
+            <wp:docPr id="7" name="Picture 7"/>
+            <wp:cNvGraphicFramePr>
+              <a:graphicFrameLocks xmlns:a="http://schemas.openxmlformats.org/drawingml/2006/main" noChangeAspect="1"/>
+            </wp:cNvGraphicFramePr>
+            <a:graphic xmlns:a="http://schemas.openxmlformats.org/drawingml/2006/main">
+              <a:graphicData uri="http://schemas.openxmlformats.org/drawingml/2006/picture">
+                <pic:pic xmlns:pic="http://schemas.openxmlformats.org/drawingml/2006/picture">
+                  <pic:nvPicPr>
+                    <pic:cNvPr id="1" name=""/>
+                    <pic:cNvPicPr/>
+                  </pic:nvPicPr>
+                  <pic:blipFill>
+                    <a:blip r:embed="rId8" cstate="print">
+                      <a:extLst>
+                        <a:ext uri="{28A0092B-C50C-407E-A947-70E740481C1C}">
+                          <a14:useLocalDpi xmlns:a14="http://schemas.microsoft.com/office/drawing/2010/main" val="0"/>
+                        </a:ext>
+                      </a:extLst>
+                    </a:blip>
+                    <a:stretch>
+                      <a:fillRect/>
+                    </a:stretch>
+                  </pic:blipFill>
+                  <pic:spPr>
+                    <a:xfrm>
+                      <a:off x="0" y="0"/>
+                      <a:ext cx="5943600" cy="2896870"/>
+                    </a:xfrm>
+                    <a:prstGeom prst="rect">
+                      <a:avLst/>
+                    </a:prstGeom>
+                  </pic:spPr>
+                </pic:pic>
+              </a:graphicData>
+            </a:graphic>
+          </wp:anchor>
+        </w:drawing>
+      </w:r>
+      <w:r>
+        <w:rPr>
+          <w:noProof/>
+        </w:rPr>
+        <w:drawing>
+          <wp:inline distT="0" distB="0" distL="0" distR="0" wp14:anchorId="02A79D3B" wp14:editId="16BB7DB3">
+            <wp:extent cx="5943600" cy="3052445"/>
+            <wp:effectExtent l="0" t="0" r="0" b="0"/>
+            <wp:docPr id="1" name="Picture 1"/>
+            <wp:cNvGraphicFramePr>
+              <a:graphicFrameLocks xmlns:a="http://schemas.openxmlformats.org/drawingml/2006/main" noChangeAspect="1"/>
+            </wp:cNvGraphicFramePr>
+            <a:graphic xmlns:a="http://schemas.openxmlformats.org/drawingml/2006/main">
+              <a:graphicData uri="http://schemas.openxmlformats.org/drawingml/2006/picture">
+                <pic:pic xmlns:pic="http://schemas.openxmlformats.org/drawingml/2006/picture">
+                  <pic:nvPicPr>
+                    <pic:cNvPr id="1" name=""/>
+                    <pic:cNvPicPr/>
+                  </pic:nvPicPr>
+                  <pic:blipFill>
+                    <a:blip r:embed="rId9"/>
+                    <a:stretch>
+                      <a:fillRect/>
+                    </a:stretch>
+                  </pic:blipFill>
+                  <pic:spPr>
+                    <a:xfrm>
+                      <a:off x="0" y="0"/>
+                      <a:ext cx="5943600" cy="3052445"/>
+                    </a:xfrm>
+                    <a:prstGeom prst="rect">
+                      <a:avLst/>
+                    </a:prstGeom>
+                  </pic:spPr>
+                </pic:pic>
+              </a:graphicData>
+            </a:graphic>
+          </wp:inline>
+        </w:drawing>
+      </w:r>
+    </w:p>
+    <w:p>
+      <w:pPr>
+        <w:jc w:val="center"/>
+        <w:rPr>
+          <w:b/>
+          <w:sz w:val="28"/>
+        </w:rPr>
+        <w:sectPr>
+          <w:headerReference w:type="even" r:id="rId10"/>
+          <w:headerReference w:type="default" r:id="rId11"/>
+          <w:footerReference w:type="even" r:id="rId12"/>
+          <w:footerReference w:type="default" r:id="rId13"/>
+          <w:headerReference w:type="first" r:id="rId14"/>
+          <w:footerReference w:type="first" r:id="rId15"/>
+          <w:pgSz w:w="12240" w:h="15840"/>
+          <w:pgMar w:top="1440" w:right="1440" w:bottom="1440" w:left="1440" w:header="720" w:footer="720" w:gutter="0"/>
+          <w:cols w:space="720"/>
+          <w:docGrid w:linePitch="360"/>
+        </w:sectPr>
+      </w:pPr>
+    </w:p>
+    <w:p>
+      <w:pPr>
+        <w:jc w:val="center"/>
+        <w:rPr>
+          <w:sz w:val="24"/>
+        </w:rPr>
+      </w:pPr>
+      <w:proofErr w:type="spellStart"/>
+      <w:r>
+        <w:rPr>
+          <w:sz w:val="24"/>
+        </w:rPr>
+        <w:lastRenderedPageBreak/>
+        <w:t>Ipad</w:t>
+      </w:r>
+      <w:proofErr w:type="spellEnd"/>
+      <w:r>
+        <w:rPr>
+          <w:sz w:val="24"/>
+        </w:rPr>
+        <w:t xml:space="preserve"> view</w:t>
+      </w:r>
+    </w:p>
+    <w:p>
+      <w:pPr>
+        <w:jc w:val="center"/>
+        <w:rPr>
+          <w:b/>
+          <w:sz w:val="28"/>
+        </w:rPr>
+      </w:pPr>
+      <w:bookmarkStart w:id="0" w:name="_GoBack"/>
+      <w:r>
+        <w:rPr>
+          <w:noProof/>
+        </w:rPr>
+        <w:drawing>
+          <wp:inline distT="0" distB="0" distL="0" distR="0" wp14:anchorId="5F58A93E" wp14:editId="1AD3ED29">
+            <wp:extent cx="2718200" cy="3411109"/>
+            <wp:effectExtent l="0" t="0" r="6350" b="0"/>
+            <wp:docPr id="11" name="Picture 11"/>
+            <wp:cNvGraphicFramePr>
+              <a:graphicFrameLocks xmlns:a="http://schemas.openxmlformats.org/drawingml/2006/main" noChangeAspect="1"/>
+            </wp:cNvGraphicFramePr>
+            <a:graphic xmlns:a="http://schemas.openxmlformats.org/drawingml/2006/main">
+              <a:graphicData uri="http://schemas.openxmlformats.org/drawingml/2006/picture">
+                <pic:pic xmlns:pic="http://schemas.openxmlformats.org/drawingml/2006/picture">
+                  <pic:nvPicPr>
+                    <pic:cNvPr id="1" name=""/>
+                    <pic:cNvPicPr/>
+                  </pic:nvPicPr>
+                  <pic:blipFill>
+                    <a:blip r:embed="rId16"/>
+                    <a:stretch>
+                      <a:fillRect/>
+                    </a:stretch>
+                  </pic:blipFill>
+                  <pic:spPr>
+                    <a:xfrm>
+                      <a:off x="0" y="0"/>
+                      <a:ext cx="2731134" cy="3427339"/>
+                    </a:xfrm>
+                    <a:prstGeom prst="rect">
+                      <a:avLst/>
+                    </a:prstGeom>
+                  </pic:spPr>
+                </pic:pic>
+              </a:graphicData>
+            </a:graphic>
+          </wp:inline>
+        </w:drawing>
+      </w:r>
+      <w:bookmarkEnd w:id="0"/>
+    </w:p>
+    <w:p>
+      <w:pPr>
+        <w:jc w:val="center"/>
+        <w:rPr>
+          <w:sz w:val="20"/>
+        </w:rPr>
+        <w:sectPr>
+          <w:pgSz w:w="12240" w:h="15840"/>
+          <w:pgMar w:top="1440" w:right="1440" w:bottom="1440" w:left="1440" w:header="720" w:footer="720" w:gutter="0"/>
+          <w:cols w:space="720"/>
+          <w:docGrid w:linePitch="360"/>
+        </w:sectPr>
+      </w:pPr>
+      <w:r>
+        <w:rPr>
+          <w:noProof/>
+        </w:rPr>
+        <w:drawing>
+          <wp:inline distT="0" distB="0" distL="0" distR="0" wp14:anchorId="520F57DF" wp14:editId="1AA3778B">
+            <wp:extent cx="2976465" cy="3760967"/>
+            <wp:effectExtent l="0" t="0" r="0" b="0"/>
+            <wp:docPr id="12" name="Picture 12"/>
+            <wp:cNvGraphicFramePr>
+              <a:graphicFrameLocks xmlns:a="http://schemas.openxmlformats.org/drawingml/2006/main" noChangeAspect="1"/>
+            </wp:cNvGraphicFramePr>
+            <a:graphic xmlns:a="http://schemas.openxmlformats.org/drawingml/2006/main">
+              <a:graphicData uri="http://schemas.openxmlformats.org/drawingml/2006/picture">
+                <pic:pic xmlns:pic="http://schemas.openxmlformats.org/drawingml/2006/picture">
+                  <pic:nvPicPr>
+                    <pic:cNvPr id="1" name=""/>
+                    <pic:cNvPicPr/>
+                  </pic:nvPicPr>
+                  <pic:blipFill>
+                    <a:blip r:embed="rId17"/>
+                    <a:stretch>
+                      <a:fillRect/>
+                    </a:stretch>
+                  </pic:blipFill>
+                  <pic:spPr>
+                    <a:xfrm>
+                      <a:off x="0" y="0"/>
+                      <a:ext cx="2985115" cy="3771897"/>
+                    </a:xfrm>
+                    <a:prstGeom prst="rect">
+                      <a:avLst/>
+                    </a:prstGeom>
+                  </pic:spPr>
+                </pic:pic>
+              </a:graphicData>
+            </a:graphic>
+          </wp:inline>
+        </w:drawing>
+      </w:r>
+    </w:p>
+    <w:p>
+      <w:pPr>
+        <w:jc w:val="center"/>
+      </w:pPr>
+      <w:r>
+        <w:lastRenderedPageBreak/>
+        <w:t>Galaxy S5 view</w:t>
+      </w:r>
+    </w:p>
+    <w:p>
+      <w:r>
+        <w:rPr>
+          <w:noProof/>
+        </w:rPr>
+        <w:drawing>
+          <wp:inline distT="0" distB="0" distL="0" distR="0" wp14:anchorId="1ED5E6A8" wp14:editId="2B705A0E">
+            <wp:extent cx="1866097" cy="3156668"/>
+            <wp:effectExtent l="0" t="0" r="1270" b="5715"/>
+            <wp:docPr id="8" name="Picture 8"/>
+            <wp:cNvGraphicFramePr>
+              <a:graphicFrameLocks xmlns:a="http://schemas.openxmlformats.org/drawingml/2006/main" noChangeAspect="1"/>
+            </wp:cNvGraphicFramePr>
+            <a:graphic xmlns:a="http://schemas.openxmlformats.org/drawingml/2006/main">
+              <a:graphicData uri="http://schemas.openxmlformats.org/drawingml/2006/picture">
+                <pic:pic xmlns:pic="http://schemas.openxmlformats.org/drawingml/2006/picture">
+                  <pic:nvPicPr>
+                    <pic:cNvPr id="1" name=""/>
+                    <pic:cNvPicPr/>
+                  </pic:nvPicPr>
+                  <pic:blipFill>
+                    <a:blip r:embed="rId18"/>
+                    <a:stretch>
+                      <a:fillRect/>
+                    </a:stretch>
+                  </pic:blipFill>
+                  <pic:spPr>
+                    <a:xfrm>
+                      <a:off x="0" y="0"/>
+                      <a:ext cx="1909164" cy="3229519"/>
+                    </a:xfrm>
+                    <a:prstGeom prst="rect">
+                      <a:avLst/>
+                    </a:prstGeom>
+                  </pic:spPr>
+                </pic:pic>
+              </a:graphicData>
+            </a:graphic>
+          </wp:inline>
+        </w:drawing>
+      </w:r>
+      <w:r>
+        <w:rPr>
+          <w:noProof/>
+        </w:rPr>
+        <w:drawing>
+          <wp:inline distT="0" distB="0" distL="0" distR="0" wp14:anchorId="6C56884E" wp14:editId="4EB814DE">
+            <wp:extent cx="1956087" cy="3196424"/>
+            <wp:effectExtent l="0" t="0" r="6350" b="4445"/>
+            <wp:docPr id="9" name="Picture 9"/>
+            <wp:cNvGraphicFramePr>
+              <a:graphicFrameLocks xmlns:a="http://schemas.openxmlformats.org/drawingml/2006/main" noChangeAspect="1"/>
+            </wp:cNvGraphicFramePr>
+            <a:graphic xmlns:a="http://schemas.openxmlformats.org/drawingml/2006/main">
+              <a:graphicData uri="http://schemas.openxmlformats.org/drawingml/2006/picture">
+                <pic:pic xmlns:pic="http://schemas.openxmlformats.org/drawingml/2006/picture">
+                  <pic:nvPicPr>
+                    <pic:cNvPr id="1" name=""/>
+                    <pic:cNvPicPr/>
+                  </pic:nvPicPr>
+                  <pic:blipFill>
+                    <a:blip r:embed="rId19"/>
+                    <a:stretch>
+                      <a:fillRect/>
+                    </a:stretch>
+                  </pic:blipFill>
+                  <pic:spPr>
+                    <a:xfrm>
+                      <a:off x="0" y="0"/>
+                      <a:ext cx="1969744" cy="3218741"/>
+                    </a:xfrm>
+                    <a:prstGeom prst="rect">
+                      <a:avLst/>
+                    </a:prstGeom>
+                  </pic:spPr>
+                </pic:pic>
+              </a:graphicData>
+            </a:graphic>
+          </wp:inline>
+        </w:drawing>
+      </w:r>
+      <w:r>
+        <w:rPr>
+          <w:noProof/>
+        </w:rPr>
+        <w:drawing>
+          <wp:inline distT="0" distB="0" distL="0" distR="0" wp14:anchorId="6ECF1634" wp14:editId="6319FFFF">
+            <wp:extent cx="1718845" cy="3085106"/>
+            <wp:effectExtent l="0" t="0" r="0" b="1270"/>
+            <wp:docPr id="10" name="Picture 10"/>
+            <wp:cNvGraphicFramePr>
+              <a:graphicFrameLocks xmlns:a="http://schemas.openxmlformats.org/drawingml/2006/main" noChangeAspect="1"/>
+            </wp:cNvGraphicFramePr>
+            <a:graphic xmlns:a="http://schemas.openxmlformats.org/drawingml/2006/main">
+              <a:graphicData uri="http://schemas.openxmlformats.org/drawingml/2006/picture">
+                <pic:pic xmlns:pic="http://schemas.openxmlformats.org/drawingml/2006/picture">
+                  <pic:nvPicPr>
+                    <pic:cNvPr id="1" name=""/>
+                    <pic:cNvPicPr/>
+                  </pic:nvPicPr>
+                  <pic:blipFill>
+                    <a:blip r:embed="rId20"/>
+                    <a:stretch>
+                      <a:fillRect/>
+                    </a:stretch>
+                  </pic:blipFill>
+                  <pic:spPr>
+                    <a:xfrm>
+                      <a:off x="0" y="0"/>
+                      <a:ext cx="1757627" cy="3154715"/>
+                    </a:xfrm>
+                    <a:prstGeom prst="rect">
+                      <a:avLst/>
+                    </a:prstGeom>
+                  </pic:spPr>
+                </pic:pic>
+              </a:graphicData>
+            </a:graphic>
+          </wp:inline>
+        </w:drawing>
+      </w:r>
+    </w:p>
     <w:sectPr>
-      <w:headerReference w:type="default" r:id="rId8"/>
       <w:pgSz w:w="12240" w:h="15840"/>
       <w:pgMar w:top="1440" w:right="1440" w:bottom="1440" w:left="1440" w:header="720" w:footer="720" w:gutter="0"/>
       <w:cols w:space="720"/>
@@ -114,6 +464,36 @@
 </w:endnotes>
 </file>
 
+<file path=word/footer1.xml><?xml version="1.0" encoding="utf-8"?>
+<w:ftr xmlns:wpc="http://schemas.microsoft.com/office/word/2010/wordprocessingCanvas" xmlns:cx="http://schemas.microsoft.com/office/drawing/2014/chartex" xmlns:cx1="http://schemas.microsoft.com/office/drawing/2015/9/8/chartex" xmlns:cx2="http://schemas.microsoft.com/office/drawing/2015/10/21/chartex" xmlns:cx3="http://schemas.microsoft.com/office/drawing/2016/5/9/chartex" xmlns:cx4="http://schemas.microsoft.com/office/drawing/2016/5/10/chartex" xmlns:cx5="http://schemas.microsoft.com/office/drawing/2016/5/11/chartex" xmlns:cx6="http://schemas.microsoft.com/office/drawing/2016/5/12/chartex" xmlns:cx7="http://schemas.microsoft.com/office/drawing/2016/5/13/chartex" xmlns:cx8="http://schemas.microsoft.com/office/drawing/2016/5/14/chartex" xmlns:mc="http://schemas.openxmlformats.org/markup-compatibility/2006" xmlns:aink="http://schemas.microsoft.com/office/drawing/2016/ink" xmlns:am3d="http://schemas.microsoft.com/office/drawing/2017/model3d" xmlns:o="urn:schemas-microsoft-com:office:office" xmlns:r="http://schemas.openxmlformats.org/officeDocument/2006/relationships" xmlns:m="http://schemas.openxmlformats.org/officeDocument/2006/math" xmlns:v="urn:schemas-microsoft-com:vml" xmlns:wp14="http://schemas.microsoft.com/office/word/2010/wordprocessingDrawing" xmlns:wp="http://schemas.openxmlformats.org/drawingml/2006/wordprocessingDrawing" xmlns:w10="urn:schemas-microsoft-com:office:word" xmlns:w="http://schemas.openxmlformats.org/wordprocessingml/2006/main" xmlns:w14="http://schemas.microsoft.com/office/word/2010/wordml" xmlns:w15="http://schemas.microsoft.com/office/word/2012/wordml" xmlns:w16cid="http://schemas.microsoft.com/office/word/2016/wordml/cid" xmlns:w16se="http://schemas.microsoft.com/office/word/2015/wordml/symex" xmlns:wpg="http://schemas.microsoft.com/office/word/2010/wordprocessingGroup" xmlns:wpi="http://schemas.microsoft.com/office/word/2010/wordprocessingInk" xmlns:wne="http://schemas.microsoft.com/office/word/2006/wordml" xmlns:wps="http://schemas.microsoft.com/office/word/2010/wordprocessingShape" mc:Ignorable="w14 w15 w16se w16cid wp14">
+  <w:p>
+    <w:pPr>
+      <w:pStyle w:val="Footer"/>
+    </w:pPr>
+  </w:p>
+</w:ftr>
+</file>
+
+<file path=word/footer2.xml><?xml version="1.0" encoding="utf-8"?>
+<w:ftr xmlns:wpc="http://schemas.microsoft.com/office/word/2010/wordprocessingCanvas" xmlns:cx="http://schemas.microsoft.com/office/drawing/2014/chartex" xmlns:cx1="http://schemas.microsoft.com/office/drawing/2015/9/8/chartex" xmlns:cx2="http://schemas.microsoft.com/office/drawing/2015/10/21/chartex" xmlns:cx3="http://schemas.microsoft.com/office/drawing/2016/5/9/chartex" xmlns:cx4="http://schemas.microsoft.com/office/drawing/2016/5/10/chartex" xmlns:cx5="http://schemas.microsoft.com/office/drawing/2016/5/11/chartex" xmlns:cx6="http://schemas.microsoft.com/office/drawing/2016/5/12/chartex" xmlns:cx7="http://schemas.microsoft.com/office/drawing/2016/5/13/chartex" xmlns:cx8="http://schemas.microsoft.com/office/drawing/2016/5/14/chartex" xmlns:mc="http://schemas.openxmlformats.org/markup-compatibility/2006" xmlns:aink="http://schemas.microsoft.com/office/drawing/2016/ink" xmlns:am3d="http://schemas.microsoft.com/office/drawing/2017/model3d" xmlns:o="urn:schemas-microsoft-com:office:office" xmlns:r="http://schemas.openxmlformats.org/officeDocument/2006/relationships" xmlns:m="http://schemas.openxmlformats.org/officeDocument/2006/math" xmlns:v="urn:schemas-microsoft-com:vml" xmlns:wp14="http://schemas.microsoft.com/office/word/2010/wordprocessingDrawing" xmlns:wp="http://schemas.openxmlformats.org/drawingml/2006/wordprocessingDrawing" xmlns:w10="urn:schemas-microsoft-com:office:word" xmlns:w="http://schemas.openxmlformats.org/wordprocessingml/2006/main" xmlns:w14="http://schemas.microsoft.com/office/word/2010/wordml" xmlns:w15="http://schemas.microsoft.com/office/word/2012/wordml" xmlns:w16cid="http://schemas.microsoft.com/office/word/2016/wordml/cid" xmlns:w16se="http://schemas.microsoft.com/office/word/2015/wordml/symex" xmlns:wpg="http://schemas.microsoft.com/office/word/2010/wordprocessingGroup" xmlns:wpi="http://schemas.microsoft.com/office/word/2010/wordprocessingInk" xmlns:wne="http://schemas.microsoft.com/office/word/2006/wordml" xmlns:wps="http://schemas.microsoft.com/office/word/2010/wordprocessingShape" mc:Ignorable="w14 w15 w16se w16cid wp14">
+  <w:p>
+    <w:pPr>
+      <w:pStyle w:val="Footer"/>
+    </w:pPr>
+  </w:p>
+</w:ftr>
+</file>
+
+<file path=word/footer3.xml><?xml version="1.0" encoding="utf-8"?>
+<w:ftr xmlns:wpc="http://schemas.microsoft.com/office/word/2010/wordprocessingCanvas" xmlns:cx="http://schemas.microsoft.com/office/drawing/2014/chartex" xmlns:cx1="http://schemas.microsoft.com/office/drawing/2015/9/8/chartex" xmlns:cx2="http://schemas.microsoft.com/office/drawing/2015/10/21/chartex" xmlns:cx3="http://schemas.microsoft.com/office/drawing/2016/5/9/chartex" xmlns:cx4="http://schemas.microsoft.com/office/drawing/2016/5/10/chartex" xmlns:cx5="http://schemas.microsoft.com/office/drawing/2016/5/11/chartex" xmlns:cx6="http://schemas.microsoft.com/office/drawing/2016/5/12/chartex" xmlns:cx7="http://schemas.microsoft.com/office/drawing/2016/5/13/chartex" xmlns:cx8="http://schemas.microsoft.com/office/drawing/2016/5/14/chartex" xmlns:mc="http://schemas.openxmlformats.org/markup-compatibility/2006" xmlns:aink="http://schemas.microsoft.com/office/drawing/2016/ink" xmlns:am3d="http://schemas.microsoft.com/office/drawing/2017/model3d" xmlns:o="urn:schemas-microsoft-com:office:office" xmlns:r="http://schemas.openxmlformats.org/officeDocument/2006/relationships" xmlns:m="http://schemas.openxmlformats.org/officeDocument/2006/math" xmlns:v="urn:schemas-microsoft-com:vml" xmlns:wp14="http://schemas.microsoft.com/office/word/2010/wordprocessingDrawing" xmlns:wp="http://schemas.openxmlformats.org/drawingml/2006/wordprocessingDrawing" xmlns:w10="urn:schemas-microsoft-com:office:word" xmlns:w="http://schemas.openxmlformats.org/wordprocessingml/2006/main" xmlns:w14="http://schemas.microsoft.com/office/word/2010/wordml" xmlns:w15="http://schemas.microsoft.com/office/word/2012/wordml" xmlns:w16cid="http://schemas.microsoft.com/office/word/2016/wordml/cid" xmlns:w16se="http://schemas.microsoft.com/office/word/2015/wordml/symex" xmlns:wpg="http://schemas.microsoft.com/office/word/2010/wordprocessingGroup" xmlns:wpi="http://schemas.microsoft.com/office/word/2010/wordprocessingInk" xmlns:wne="http://schemas.microsoft.com/office/word/2006/wordml" xmlns:wps="http://schemas.microsoft.com/office/word/2010/wordprocessingShape" mc:Ignorable="w14 w15 w16se w16cid wp14">
+  <w:p>
+    <w:pPr>
+      <w:pStyle w:val="Footer"/>
+    </w:pPr>
+  </w:p>
+</w:ftr>
+</file>
+
 <file path=word/footnotes.xml><?xml version="1.0" encoding="utf-8"?>
 <w:footnotes xmlns:wpc="http://schemas.microsoft.com/office/word/2010/wordprocessingCanvas" xmlns:cx="http://schemas.microsoft.com/office/drawing/2014/chartex" xmlns:cx1="http://schemas.microsoft.com/office/drawing/2015/9/8/chartex" xmlns:cx2="http://schemas.microsoft.com/office/drawing/2015/10/21/chartex" xmlns:cx3="http://schemas.microsoft.com/office/drawing/2016/5/9/chartex" xmlns:cx4="http://schemas.microsoft.com/office/drawing/2016/5/10/chartex" xmlns:cx5="http://schemas.microsoft.com/office/drawing/2016/5/11/chartex" xmlns:cx6="http://schemas.microsoft.com/office/drawing/2016/5/12/chartex" xmlns:cx7="http://schemas.microsoft.com/office/drawing/2016/5/13/chartex" xmlns:cx8="http://schemas.microsoft.com/office/drawing/2016/5/14/chartex" xmlns:mc="http://schemas.openxmlformats.org/markup-compatibility/2006" xmlns:aink="http://schemas.microsoft.com/office/drawing/2016/ink" xmlns:am3d="http://schemas.microsoft.com/office/drawing/2017/model3d" xmlns:o="urn:schemas-microsoft-com:office:office" xmlns:r="http://schemas.openxmlformats.org/officeDocument/2006/relationships" xmlns:m="http://schemas.openxmlformats.org/officeDocument/2006/math" xmlns:v="urn:schemas-microsoft-com:vml" xmlns:wp14="http://schemas.microsoft.com/office/word/2010/wordprocessingDrawing" xmlns:wp="http://schemas.openxmlformats.org/drawingml/2006/wordprocessingDrawing" xmlns:w10="urn:schemas-microsoft-com:office:word" xmlns:w="http://schemas.openxmlformats.org/wordprocessingml/2006/main" xmlns:w14="http://schemas.microsoft.com/office/word/2010/wordml" xmlns:w15="http://schemas.microsoft.com/office/word/2012/wordml" xmlns:w16cid="http://schemas.microsoft.com/office/word/2016/wordml/cid" xmlns:w16se="http://schemas.microsoft.com/office/word/2015/wordml/symex" xmlns:wpg="http://schemas.microsoft.com/office/word/2010/wordprocessingGroup" xmlns:wpi="http://schemas.microsoft.com/office/word/2010/wordprocessingInk" xmlns:wne="http://schemas.microsoft.com/office/word/2006/wordml" xmlns:wps="http://schemas.microsoft.com/office/word/2010/wordprocessingShape" mc:Ignorable="w14 w15 w16se w16cid wp14">
   <w:footnote w:type="separator" w:id="-1">
@@ -140,6 +520,16 @@
 </file>
 
 <file path=word/header1.xml><?xml version="1.0" encoding="utf-8"?>
+<w:hdr xmlns:wpc="http://schemas.microsoft.com/office/word/2010/wordprocessingCanvas" xmlns:cx="http://schemas.microsoft.com/office/drawing/2014/chartex" xmlns:cx1="http://schemas.microsoft.com/office/drawing/2015/9/8/chartex" xmlns:cx2="http://schemas.microsoft.com/office/drawing/2015/10/21/chartex" xmlns:cx3="http://schemas.microsoft.com/office/drawing/2016/5/9/chartex" xmlns:cx4="http://schemas.microsoft.com/office/drawing/2016/5/10/chartex" xmlns:cx5="http://schemas.microsoft.com/office/drawing/2016/5/11/chartex" xmlns:cx6="http://schemas.microsoft.com/office/drawing/2016/5/12/chartex" xmlns:cx7="http://schemas.microsoft.com/office/drawing/2016/5/13/chartex" xmlns:cx8="http://schemas.microsoft.com/office/drawing/2016/5/14/chartex" xmlns:mc="http://schemas.openxmlformats.org/markup-compatibility/2006" xmlns:aink="http://schemas.microsoft.com/office/drawing/2016/ink" xmlns:am3d="http://schemas.microsoft.com/office/drawing/2017/model3d" xmlns:o="urn:schemas-microsoft-com:office:office" xmlns:r="http://schemas.openxmlformats.org/officeDocument/2006/relationships" xmlns:m="http://schemas.openxmlformats.org/officeDocument/2006/math" xmlns:v="urn:schemas-microsoft-com:vml" xmlns:wp14="http://schemas.microsoft.com/office/word/2010/wordprocessingDrawing" xmlns:wp="http://schemas.openxmlformats.org/drawingml/2006/wordprocessingDrawing" xmlns:w10="urn:schemas-microsoft-com:office:word" xmlns:w="http://schemas.openxmlformats.org/wordprocessingml/2006/main" xmlns:w14="http://schemas.microsoft.com/office/word/2010/wordml" xmlns:w15="http://schemas.microsoft.com/office/word/2012/wordml" xmlns:w16cid="http://schemas.microsoft.com/office/word/2016/wordml/cid" xmlns:w16se="http://schemas.microsoft.com/office/word/2015/wordml/symex" xmlns:wpg="http://schemas.microsoft.com/office/word/2010/wordprocessingGroup" xmlns:wpi="http://schemas.microsoft.com/office/word/2010/wordprocessingInk" xmlns:wne="http://schemas.microsoft.com/office/word/2006/wordml" xmlns:wps="http://schemas.microsoft.com/office/word/2010/wordprocessingShape" mc:Ignorable="w14 w15 w16se w16cid wp14">
+  <w:p>
+    <w:pPr>
+      <w:pStyle w:val="Header"/>
+    </w:pPr>
+  </w:p>
+</w:hdr>
+</file>
+
+<file path=word/header2.xml><?xml version="1.0" encoding="utf-8"?>
 <w:hdr xmlns:wpc="http://schemas.microsoft.com/office/word/2010/wordprocessingCanvas" xmlns:cx="http://schemas.microsoft.com/office/drawing/2014/chartex" xmlns:cx1="http://schemas.microsoft.com/office/drawing/2015/9/8/chartex" xmlns:cx2="http://schemas.microsoft.com/office/drawing/2015/10/21/chartex" xmlns:cx3="http://schemas.microsoft.com/office/drawing/2016/5/9/chartex" xmlns:cx4="http://schemas.microsoft.com/office/drawing/2016/5/10/chartex" xmlns:cx5="http://schemas.microsoft.com/office/drawing/2016/5/11/chartex" xmlns:cx6="http://schemas.microsoft.com/office/drawing/2016/5/12/chartex" xmlns:cx7="http://schemas.microsoft.com/office/drawing/2016/5/13/chartex" xmlns:cx8="http://schemas.microsoft.com/office/drawing/2016/5/14/chartex" xmlns:mc="http://schemas.openxmlformats.org/markup-compatibility/2006" xmlns:aink="http://schemas.microsoft.com/office/drawing/2016/ink" xmlns:am3d="http://schemas.microsoft.com/office/drawing/2017/model3d" xmlns:o="urn:schemas-microsoft-com:office:office" xmlns:r="http://schemas.openxmlformats.org/officeDocument/2006/relationships" xmlns:m="http://schemas.openxmlformats.org/officeDocument/2006/math" xmlns:v="urn:schemas-microsoft-com:vml" xmlns:wp14="http://schemas.microsoft.com/office/word/2010/wordprocessingDrawing" xmlns:wp="http://schemas.openxmlformats.org/drawingml/2006/wordprocessingDrawing" xmlns:w10="urn:schemas-microsoft-com:office:word" xmlns:w="http://schemas.openxmlformats.org/wordprocessingml/2006/main" xmlns:w14="http://schemas.microsoft.com/office/word/2010/wordml" xmlns:w15="http://schemas.microsoft.com/office/word/2012/wordml" xmlns:w16cid="http://schemas.microsoft.com/office/word/2016/wordml/cid" xmlns:w16se="http://schemas.microsoft.com/office/word/2015/wordml/symex" xmlns:wpg="http://schemas.microsoft.com/office/word/2010/wordprocessingGroup" xmlns:wpi="http://schemas.microsoft.com/office/word/2010/wordprocessingInk" xmlns:wne="http://schemas.microsoft.com/office/word/2006/wordml" xmlns:wps="http://schemas.microsoft.com/office/word/2010/wordprocessingShape" mc:Ignorable="w14 w15 w16se w16cid wp14">
   <w:p>
     <w:pPr>
@@ -195,8 +585,30 @@
         <w:noProof/>
       </w:rPr>
       <w:tab/>
-      <w:t>05-10-2019</w:t>
+      <w:t>05-</w:t>
     </w:r>
+    <w:r>
+      <w:rPr>
+        <w:noProof/>
+      </w:rPr>
+      <w:t>27</w:t>
+    </w:r>
+    <w:r>
+      <w:rPr>
+        <w:noProof/>
+      </w:rPr>
+      <w:t>-2019</w:t>
+    </w:r>
+  </w:p>
+</w:hdr>
+</file>
+
+<file path=word/header3.xml><?xml version="1.0" encoding="utf-8"?>
+<w:hdr xmlns:wpc="http://schemas.microsoft.com/office/word/2010/wordprocessingCanvas" xmlns:cx="http://schemas.microsoft.com/office/drawing/2014/chartex" xmlns:cx1="http://schemas.microsoft.com/office/drawing/2015/9/8/chartex" xmlns:cx2="http://schemas.microsoft.com/office/drawing/2015/10/21/chartex" xmlns:cx3="http://schemas.microsoft.com/office/drawing/2016/5/9/chartex" xmlns:cx4="http://schemas.microsoft.com/office/drawing/2016/5/10/chartex" xmlns:cx5="http://schemas.microsoft.com/office/drawing/2016/5/11/chartex" xmlns:cx6="http://schemas.microsoft.com/office/drawing/2016/5/12/chartex" xmlns:cx7="http://schemas.microsoft.com/office/drawing/2016/5/13/chartex" xmlns:cx8="http://schemas.microsoft.com/office/drawing/2016/5/14/chartex" xmlns:mc="http://schemas.openxmlformats.org/markup-compatibility/2006" xmlns:aink="http://schemas.microsoft.com/office/drawing/2016/ink" xmlns:am3d="http://schemas.microsoft.com/office/drawing/2017/model3d" xmlns:o="urn:schemas-microsoft-com:office:office" xmlns:r="http://schemas.openxmlformats.org/officeDocument/2006/relationships" xmlns:m="http://schemas.openxmlformats.org/officeDocument/2006/math" xmlns:v="urn:schemas-microsoft-com:vml" xmlns:wp14="http://schemas.microsoft.com/office/word/2010/wordprocessingDrawing" xmlns:wp="http://schemas.openxmlformats.org/drawingml/2006/wordprocessingDrawing" xmlns:w10="urn:schemas-microsoft-com:office:word" xmlns:w="http://schemas.openxmlformats.org/wordprocessingml/2006/main" xmlns:w14="http://schemas.microsoft.com/office/word/2010/wordml" xmlns:w15="http://schemas.microsoft.com/office/word/2012/wordml" xmlns:w16cid="http://schemas.microsoft.com/office/word/2016/wordml/cid" xmlns:w16se="http://schemas.microsoft.com/office/word/2015/wordml/symex" xmlns:wpg="http://schemas.microsoft.com/office/word/2010/wordprocessingGroup" xmlns:wpi="http://schemas.microsoft.com/office/word/2010/wordprocessingInk" xmlns:wne="http://schemas.microsoft.com/office/word/2006/wordml" xmlns:wps="http://schemas.microsoft.com/office/word/2010/wordprocessingShape" mc:Ignorable="w14 w15 w16se w16cid wp14">
+  <w:p>
+    <w:pPr>
+      <w:pStyle w:val="Header"/>
+    </w:pPr>
   </w:p>
 </w:hdr>
 </file>

</xml_diff>